<commit_message>
finish alternate regression model
</commit_message>
<xml_diff>
--- a/report.docx
+++ b/report.docx
@@ -714,7 +714,7 @@
             <v:path o:extrusionok="f" gradientshapeok="t" o:connecttype="rect"/>
             <o:lock v:ext="edit" aspectratio="t"/>
           </v:shapetype>
-          <v:shape id="_x0000_i1025" type="#_x0000_t75" style="width:357pt;height:266.25pt">
+          <v:shape id="_x0000_i1025" type="#_x0000_t75" style="width:357.3pt;height:265.95pt">
             <v:imagedata r:id="rId8" o:title="hist_superbowl"/>
           </v:shape>
         </w:pict>
@@ -756,7 +756,7 @@
       </w:pPr>
       <w:r>
         <w:pict>
-          <v:shape id="_x0000_i1026" type="#_x0000_t75" style="width:352.5pt;height:262.5pt">
+          <v:shape id="_x0000_i1026" type="#_x0000_t75" style="width:352.5pt;height:262.75pt">
             <v:imagedata r:id="rId9" o:title="hist_nfl"/>
           </v:shape>
         </w:pict>
@@ -1633,7 +1633,71 @@
           <w:b/>
         </w:rPr>
         <w:lastRenderedPageBreak/>
-        <w:t>Analyzing Features Chosen</w:t>
+        <w:t>An Alternative Regression Model</w:t>
+      </w:r>
+    </w:p>
+    <w:p>
+      <w:pPr>
+        <w:spacing w:after="120"/>
+      </w:pPr>
+      <w:r>
+        <w:t>Some of the alternative features we looked at from the tweets were the fields were the ‘impression’ and ‘acceleration’ of a tweet. These features correlated better with the number of so we decided that these would yield better results. The histograms o</w:t>
+      </w:r>
+      <w:r>
+        <w:t>f these features shown below illustrate the correlation with the number of tweets</w:t>
+      </w:r>
+      <w:r>
+        <w:t>. In the alternative model, we did not use the number of followers of users and the max number of followers.</w:t>
+      </w:r>
+      <w:r>
+        <w:t xml:space="preserve"> </w:t>
+      </w:r>
+    </w:p>
+    <w:p>
+      <w:pPr>
+        <w:pStyle w:val="ListParagraph"/>
+        <w:numPr>
+          <w:ilvl w:val="0"/>
+          <w:numId w:val="1"/>
+        </w:numPr>
+        <w:spacing w:after="120"/>
+      </w:pPr>
+      <w:r>
+        <w:t xml:space="preserve">Total </w:t>
+      </w:r>
+      <w:r>
+        <w:t>Impression</w:t>
+      </w:r>
+      <w:r>
+        <w:t>: Volume of tweet mentions over time for list of keywords.</w:t>
+      </w:r>
+    </w:p>
+    <w:p>
+      <w:pPr>
+        <w:pStyle w:val="ListParagraph"/>
+        <w:numPr>
+          <w:ilvl w:val="0"/>
+          <w:numId w:val="1"/>
+        </w:numPr>
+        <w:spacing w:after="120"/>
+      </w:pPr>
+      <w:r>
+        <w:t xml:space="preserve">Total </w:t>
+      </w:r>
+      <w:r>
+        <w:t>Acceleration</w:t>
+      </w:r>
+      <w:r>
+        <w:t>:</w:t>
+      </w:r>
+      <w:r>
+        <w:t xml:space="preserve"> Sum of acceleration.</w:t>
+      </w:r>
+      <w:r>
+        <w:t xml:space="preserve"> </w:t>
+      </w:r>
+      <w:r>
+        <w:t xml:space="preserve">Acceleration of tweet ranges from -100 to 100. </w:t>
       </w:r>
     </w:p>
     <w:p>
@@ -1645,6 +1709,846 @@
         <w:rPr>
           <w:noProof/>
         </w:rPr>
+        <w:drawing>
+          <wp:inline distT="0" distB="0" distL="0" distR="0">
+            <wp:extent cx="3443273" cy="2572603"/>
+            <wp:effectExtent l="0" t="0" r="5080" b="0"/>
+            <wp:docPr id="2" name="Picture 2" descr="C:\Users\sakib_000\AppData\Local\Microsoft\Windows\INetCache\Content.Word\superbowl_accel.png"/>
+            <wp:cNvGraphicFramePr>
+              <a:graphicFrameLocks xmlns:a="http://schemas.openxmlformats.org/drawingml/2006/main" noChangeAspect="1"/>
+            </wp:cNvGraphicFramePr>
+            <a:graphic xmlns:a="http://schemas.openxmlformats.org/drawingml/2006/main">
+              <a:graphicData uri="http://schemas.openxmlformats.org/drawingml/2006/picture">
+                <pic:pic xmlns:pic="http://schemas.openxmlformats.org/drawingml/2006/picture">
+                  <pic:nvPicPr>
+                    <pic:cNvPr id="0" name="Picture 8" descr="C:\Users\sakib_000\AppData\Local\Microsoft\Windows\INetCache\Content.Word\superbowl_accel.png"/>
+                    <pic:cNvPicPr>
+                      <a:picLocks noChangeAspect="1" noChangeArrowheads="1"/>
+                    </pic:cNvPicPr>
+                  </pic:nvPicPr>
+                  <pic:blipFill>
+                    <a:blip r:embed="rId10">
+                      <a:extLst>
+                        <a:ext uri="{28A0092B-C50C-407E-A947-70E740481C1C}">
+                          <a14:useLocalDpi xmlns:a14="http://schemas.microsoft.com/office/drawing/2010/main" val="0"/>
+                        </a:ext>
+                      </a:extLst>
+                    </a:blip>
+                    <a:srcRect/>
+                    <a:stretch>
+                      <a:fillRect/>
+                    </a:stretch>
+                  </pic:blipFill>
+                  <pic:spPr bwMode="auto">
+                    <a:xfrm>
+                      <a:off x="0" y="0"/>
+                      <a:ext cx="3477414" cy="2598111"/>
+                    </a:xfrm>
+                    <a:prstGeom prst="rect">
+                      <a:avLst/>
+                    </a:prstGeom>
+                    <a:noFill/>
+                    <a:ln>
+                      <a:noFill/>
+                    </a:ln>
+                  </pic:spPr>
+                </pic:pic>
+              </a:graphicData>
+            </a:graphic>
+          </wp:inline>
+        </w:drawing>
+      </w:r>
+    </w:p>
+    <w:p>
+      <w:pPr>
+        <w:spacing w:after="120"/>
+        <w:jc w:val="center"/>
+      </w:pPr>
+      <w:proofErr w:type="gramStart"/>
+      <w:r>
+        <w:rPr>
+          <w:i/>
+        </w:rPr>
+        <w:t>Figure</w:t>
+      </w:r>
+      <w:r>
+        <w:t xml:space="preserve"> :</w:t>
+      </w:r>
+      <w:proofErr w:type="gramEnd"/>
+      <w:r>
+        <w:t xml:space="preserve"> </w:t>
+      </w:r>
+      <w:r>
+        <w:t xml:space="preserve">Total </w:t>
+      </w:r>
+      <w:r>
+        <w:t>Acceleration</w:t>
+      </w:r>
+      <w:r>
+        <w:t>s</w:t>
+      </w:r>
+      <w:r>
+        <w:t xml:space="preserve"> for #</w:t>
+      </w:r>
+      <w:proofErr w:type="spellStart"/>
+      <w:r>
+        <w:t>superbowl</w:t>
+      </w:r>
+      <w:proofErr w:type="spellEnd"/>
+    </w:p>
+    <w:p>
+      <w:pPr>
+        <w:spacing w:after="120"/>
+        <w:jc w:val="center"/>
+      </w:pPr>
+      <w:r>
+        <w:pict>
+          <v:shape id="_x0000_i1027" type="#_x0000_t75" style="width:277.8pt;height:207.4pt">
+            <v:imagedata r:id="rId11" o:title="superbowl_impressions"/>
+          </v:shape>
+        </w:pict>
+      </w:r>
+    </w:p>
+    <w:p>
+      <w:pPr>
+        <w:spacing w:after="120"/>
+        <w:jc w:val="center"/>
+        <w:rPr>
+          <w:i/>
+        </w:rPr>
+      </w:pPr>
+      <w:proofErr w:type="gramStart"/>
+      <w:r>
+        <w:rPr>
+          <w:i/>
+        </w:rPr>
+        <w:t>Figure</w:t>
+      </w:r>
+      <w:r>
+        <w:rPr>
+          <w:i/>
+        </w:rPr>
+        <w:t xml:space="preserve"> </w:t>
+      </w:r>
+      <w:r>
+        <w:rPr>
+          <w:i/>
+        </w:rPr>
+        <w:t>:</w:t>
+      </w:r>
+      <w:proofErr w:type="gramEnd"/>
+      <w:r>
+        <w:rPr>
+          <w:i/>
+        </w:rPr>
+        <w:t xml:space="preserve"> </w:t>
+      </w:r>
+      <w:r>
+        <w:t>Total Impressions</w:t>
+      </w:r>
+      <w:r>
+        <w:t xml:space="preserve"> for #</w:t>
+      </w:r>
+      <w:proofErr w:type="spellStart"/>
+      <w:r>
+        <w:t>superbowl</w:t>
+      </w:r>
+      <w:proofErr w:type="spellEnd"/>
+    </w:p>
+    <w:p>
+      <w:pPr>
+        <w:spacing w:after="120"/>
+      </w:pPr>
+    </w:p>
+    <w:p>
+      <w:pPr>
+        <w:spacing w:after="120"/>
+      </w:pPr>
+    </w:p>
+    <w:p>
+      <w:pPr>
+        <w:spacing w:after="120"/>
+      </w:pPr>
+      <w:r>
+        <w:lastRenderedPageBreak/>
+        <w:t>The OLS regression results for #</w:t>
+      </w:r>
+      <w:proofErr w:type="spellStart"/>
+      <w:proofErr w:type="gramStart"/>
+      <w:r>
+        <w:t>nfl</w:t>
+      </w:r>
+      <w:proofErr w:type="spellEnd"/>
+      <w:proofErr w:type="gramEnd"/>
+      <w:r>
+        <w:t xml:space="preserve"> are printed below. By comparing them to the results from the original feature set, we see that there is not a significant improvement</w:t>
+      </w:r>
+      <w:r>
+        <w:t xml:space="preserve"> in the results. Because of that we decided to continue the next sections with the original five feature sets.</w:t>
+      </w:r>
+    </w:p>
+    <w:tbl>
+      <w:tblPr>
+        <w:tblStyle w:val="TableGrid"/>
+        <w:tblW w:w="0" w:type="auto"/>
+        <w:jc w:val="center"/>
+        <w:tblBorders>
+          <w:top w:val="none" w:sz="0" w:space="0" w:color="auto"/>
+          <w:left w:val="none" w:sz="0" w:space="0" w:color="auto"/>
+          <w:bottom w:val="none" w:sz="0" w:space="0" w:color="auto"/>
+          <w:right w:val="none" w:sz="0" w:space="0" w:color="auto"/>
+          <w:insideH w:val="none" w:sz="0" w:space="0" w:color="auto"/>
+          <w:insideV w:val="none" w:sz="0" w:space="0" w:color="auto"/>
+        </w:tblBorders>
+        <w:tblLook w:val="04A0" w:firstRow="1" w:lastRow="0" w:firstColumn="1" w:lastColumn="0" w:noHBand="0" w:noVBand="1"/>
+      </w:tblPr>
+      <w:tblGrid>
+        <w:gridCol w:w="8642"/>
+      </w:tblGrid>
+      <w:tr>
+        <w:trPr>
+          <w:jc w:val="center"/>
+        </w:trPr>
+        <w:tc>
+          <w:tcPr>
+            <w:tcW w:w="8642" w:type="dxa"/>
+          </w:tcPr>
+          <w:p>
+            <w:pPr>
+              <w:spacing w:after="120"/>
+              <w:jc w:val="center"/>
+              <w:rPr>
+                <w:rFonts w:ascii="Courier New" w:hAnsi="Courier New" w:cs="Courier New"/>
+                <w:sz w:val="18"/>
+                <w:szCs w:val="18"/>
+              </w:rPr>
+            </w:pPr>
+            <w:r>
+              <w:rPr>
+                <w:rFonts w:ascii="Courier New" w:hAnsi="Courier New" w:cs="Courier New"/>
+                <w:sz w:val="18"/>
+                <w:szCs w:val="18"/>
+              </w:rPr>
+              <w:t>OLS Regression Results</w:t>
+            </w:r>
+          </w:p>
+          <w:p>
+            <w:pPr>
+              <w:spacing w:after="120"/>
+              <w:rPr>
+                <w:rFonts w:ascii="Courier New" w:hAnsi="Courier New" w:cs="Courier New"/>
+                <w:sz w:val="18"/>
+                <w:szCs w:val="18"/>
+              </w:rPr>
+            </w:pPr>
+            <w:r>
+              <w:rPr>
+                <w:rFonts w:ascii="Courier New" w:hAnsi="Courier New" w:cs="Courier New"/>
+                <w:sz w:val="18"/>
+                <w:szCs w:val="18"/>
+              </w:rPr>
+              <w:t>==============================================================================</w:t>
+            </w:r>
+          </w:p>
+          <w:p>
+            <w:pPr>
+              <w:spacing w:after="120"/>
+              <w:rPr>
+                <w:rFonts w:ascii="Courier New" w:hAnsi="Courier New" w:cs="Courier New"/>
+                <w:sz w:val="18"/>
+                <w:szCs w:val="18"/>
+              </w:rPr>
+            </w:pPr>
+            <w:r>
+              <w:rPr>
+                <w:rFonts w:ascii="Courier New" w:hAnsi="Courier New" w:cs="Courier New"/>
+                <w:sz w:val="18"/>
+                <w:szCs w:val="18"/>
+              </w:rPr>
+              <w:t>Dep. Variable:                      y   R-squared:                       0.575</w:t>
+            </w:r>
+          </w:p>
+          <w:p>
+            <w:pPr>
+              <w:spacing w:after="120"/>
+              <w:rPr>
+                <w:rFonts w:ascii="Courier New" w:hAnsi="Courier New" w:cs="Courier New"/>
+                <w:sz w:val="18"/>
+                <w:szCs w:val="18"/>
+              </w:rPr>
+            </w:pPr>
+            <w:r>
+              <w:rPr>
+                <w:rFonts w:ascii="Courier New" w:hAnsi="Courier New" w:cs="Courier New"/>
+                <w:sz w:val="18"/>
+                <w:szCs w:val="18"/>
+              </w:rPr>
+              <w:t>Model:                            OLS   Adj. R-squared:                  0.572</w:t>
+            </w:r>
+          </w:p>
+          <w:p>
+            <w:pPr>
+              <w:spacing w:after="120"/>
+              <w:rPr>
+                <w:rFonts w:ascii="Courier New" w:hAnsi="Courier New" w:cs="Courier New"/>
+                <w:sz w:val="18"/>
+                <w:szCs w:val="18"/>
+              </w:rPr>
+            </w:pPr>
+            <w:r>
+              <w:rPr>
+                <w:rFonts w:ascii="Courier New" w:hAnsi="Courier New" w:cs="Courier New"/>
+                <w:sz w:val="18"/>
+                <w:szCs w:val="18"/>
+              </w:rPr>
+              <w:t>Method:                 Least Squares   F-statistic:                     165.3</w:t>
+            </w:r>
+          </w:p>
+          <w:p>
+            <w:pPr>
+              <w:spacing w:after="120"/>
+              <w:rPr>
+                <w:rFonts w:ascii="Courier New" w:hAnsi="Courier New" w:cs="Courier New"/>
+                <w:sz w:val="18"/>
+                <w:szCs w:val="18"/>
+              </w:rPr>
+            </w:pPr>
+            <w:r>
+              <w:rPr>
+                <w:rFonts w:ascii="Courier New" w:hAnsi="Courier New" w:cs="Courier New"/>
+                <w:sz w:val="18"/>
+                <w:szCs w:val="18"/>
+              </w:rPr>
+              <w:t xml:space="preserve">Date:                Fri, 20 Mar 2015   </w:t>
+            </w:r>
+            <w:proofErr w:type="spellStart"/>
+            <w:r>
+              <w:rPr>
+                <w:rFonts w:ascii="Courier New" w:hAnsi="Courier New" w:cs="Courier New"/>
+                <w:sz w:val="18"/>
+                <w:szCs w:val="18"/>
+              </w:rPr>
+              <w:t>Prob</w:t>
+            </w:r>
+            <w:proofErr w:type="spellEnd"/>
+            <w:r>
+              <w:rPr>
+                <w:rFonts w:ascii="Courier New" w:hAnsi="Courier New" w:cs="Courier New"/>
+                <w:sz w:val="18"/>
+                <w:szCs w:val="18"/>
+              </w:rPr>
+              <w:t xml:space="preserve"> (F-statistic):          6.56e-111</w:t>
+            </w:r>
+          </w:p>
+          <w:p>
+            <w:pPr>
+              <w:spacing w:after="120"/>
+              <w:rPr>
+                <w:rFonts w:ascii="Courier New" w:hAnsi="Courier New" w:cs="Courier New"/>
+                <w:sz w:val="18"/>
+                <w:szCs w:val="18"/>
+              </w:rPr>
+            </w:pPr>
+            <w:r>
+              <w:rPr>
+                <w:rFonts w:ascii="Courier New" w:hAnsi="Courier New" w:cs="Courier New"/>
+                <w:sz w:val="18"/>
+                <w:szCs w:val="18"/>
+              </w:rPr>
+              <w:t>Time:                        21:16:04   Log-Likelihood:                -4775.6</w:t>
+            </w:r>
+          </w:p>
+          <w:p>
+            <w:pPr>
+              <w:spacing w:after="120"/>
+              <w:rPr>
+                <w:rFonts w:ascii="Courier New" w:hAnsi="Courier New" w:cs="Courier New"/>
+                <w:sz w:val="18"/>
+                <w:szCs w:val="18"/>
+              </w:rPr>
+            </w:pPr>
+            <w:r>
+              <w:rPr>
+                <w:rFonts w:ascii="Courier New" w:hAnsi="Courier New" w:cs="Courier New"/>
+                <w:sz w:val="18"/>
+                <w:szCs w:val="18"/>
+              </w:rPr>
+              <w:t>No. Observations:                 616   AIC:                             9563.</w:t>
+            </w:r>
+          </w:p>
+          <w:p>
+            <w:pPr>
+              <w:spacing w:after="120"/>
+              <w:rPr>
+                <w:rFonts w:ascii="Courier New" w:hAnsi="Courier New" w:cs="Courier New"/>
+                <w:sz w:val="18"/>
+                <w:szCs w:val="18"/>
+              </w:rPr>
+            </w:pPr>
+            <w:proofErr w:type="spellStart"/>
+            <w:r>
+              <w:rPr>
+                <w:rFonts w:ascii="Courier New" w:hAnsi="Courier New" w:cs="Courier New"/>
+                <w:sz w:val="18"/>
+                <w:szCs w:val="18"/>
+              </w:rPr>
+              <w:t>Df</w:t>
+            </w:r>
+            <w:proofErr w:type="spellEnd"/>
+            <w:r>
+              <w:rPr>
+                <w:rFonts w:ascii="Courier New" w:hAnsi="Courier New" w:cs="Courier New"/>
+                <w:sz w:val="18"/>
+                <w:szCs w:val="18"/>
+              </w:rPr>
+              <w:t xml:space="preserve"> Residuals:                     610   BIC:                             9590.</w:t>
+            </w:r>
+          </w:p>
+          <w:p>
+            <w:pPr>
+              <w:spacing w:after="120"/>
+              <w:rPr>
+                <w:rFonts w:ascii="Courier New" w:hAnsi="Courier New" w:cs="Courier New"/>
+                <w:sz w:val="18"/>
+                <w:szCs w:val="18"/>
+              </w:rPr>
+            </w:pPr>
+            <w:proofErr w:type="spellStart"/>
+            <w:r>
+              <w:rPr>
+                <w:rFonts w:ascii="Courier New" w:hAnsi="Courier New" w:cs="Courier New"/>
+                <w:sz w:val="18"/>
+                <w:szCs w:val="18"/>
+              </w:rPr>
+              <w:t>Df</w:t>
+            </w:r>
+            <w:proofErr w:type="spellEnd"/>
+            <w:r>
+              <w:rPr>
+                <w:rFonts w:ascii="Courier New" w:hAnsi="Courier New" w:cs="Courier New"/>
+                <w:sz w:val="18"/>
+                <w:szCs w:val="18"/>
+              </w:rPr>
+              <w:t xml:space="preserve"> Model:                           5</w:t>
+            </w:r>
+          </w:p>
+          <w:p>
+            <w:pPr>
+              <w:spacing w:after="120"/>
+              <w:rPr>
+                <w:rFonts w:ascii="Courier New" w:hAnsi="Courier New" w:cs="Courier New"/>
+                <w:sz w:val="18"/>
+                <w:szCs w:val="18"/>
+              </w:rPr>
+            </w:pPr>
+            <w:r>
+              <w:rPr>
+                <w:rFonts w:ascii="Courier New" w:hAnsi="Courier New" w:cs="Courier New"/>
+                <w:sz w:val="18"/>
+                <w:szCs w:val="18"/>
+              </w:rPr>
+              <w:t>==============================================================================</w:t>
+            </w:r>
+          </w:p>
+          <w:p>
+            <w:pPr>
+              <w:spacing w:after="120"/>
+              <w:rPr>
+                <w:rFonts w:ascii="Courier New" w:hAnsi="Courier New" w:cs="Courier New"/>
+                <w:sz w:val="18"/>
+                <w:szCs w:val="18"/>
+              </w:rPr>
+            </w:pPr>
+            <w:r>
+              <w:rPr>
+                <w:rFonts w:ascii="Courier New" w:hAnsi="Courier New" w:cs="Courier New"/>
+                <w:sz w:val="18"/>
+                <w:szCs w:val="18"/>
+              </w:rPr>
+              <w:t xml:space="preserve">                 </w:t>
+            </w:r>
+            <w:proofErr w:type="spellStart"/>
+            <w:proofErr w:type="gramStart"/>
+            <w:r>
+              <w:rPr>
+                <w:rFonts w:ascii="Courier New" w:hAnsi="Courier New" w:cs="Courier New"/>
+                <w:sz w:val="18"/>
+                <w:szCs w:val="18"/>
+              </w:rPr>
+              <w:t>coef</w:t>
+            </w:r>
+            <w:proofErr w:type="spellEnd"/>
+            <w:proofErr w:type="gramEnd"/>
+            <w:r>
+              <w:rPr>
+                <w:rFonts w:ascii="Courier New" w:hAnsi="Courier New" w:cs="Courier New"/>
+                <w:sz w:val="18"/>
+                <w:szCs w:val="18"/>
+              </w:rPr>
+              <w:t xml:space="preserve">    </w:t>
+            </w:r>
+            <w:proofErr w:type="spellStart"/>
+            <w:r>
+              <w:rPr>
+                <w:rFonts w:ascii="Courier New" w:hAnsi="Courier New" w:cs="Courier New"/>
+                <w:sz w:val="18"/>
+                <w:szCs w:val="18"/>
+              </w:rPr>
+              <w:t>std</w:t>
+            </w:r>
+            <w:proofErr w:type="spellEnd"/>
+            <w:r>
+              <w:rPr>
+                <w:rFonts w:ascii="Courier New" w:hAnsi="Courier New" w:cs="Courier New"/>
+                <w:sz w:val="18"/>
+                <w:szCs w:val="18"/>
+              </w:rPr>
+              <w:t xml:space="preserve"> err          t      P&gt;|t|      [95.0% Conf. Int.]</w:t>
+            </w:r>
+          </w:p>
+          <w:p>
+            <w:pPr>
+              <w:spacing w:after="120"/>
+              <w:rPr>
+                <w:rFonts w:ascii="Courier New" w:hAnsi="Courier New" w:cs="Courier New"/>
+                <w:sz w:val="18"/>
+                <w:szCs w:val="18"/>
+              </w:rPr>
+            </w:pPr>
+            <w:r>
+              <w:rPr>
+                <w:rFonts w:ascii="Courier New" w:hAnsi="Courier New" w:cs="Courier New"/>
+                <w:sz w:val="18"/>
+                <w:szCs w:val="18"/>
+              </w:rPr>
+              <w:t>------------------------------------------------------------------------------</w:t>
+            </w:r>
+          </w:p>
+          <w:p>
+            <w:pPr>
+              <w:spacing w:after="120"/>
+              <w:rPr>
+                <w:rFonts w:ascii="Courier New" w:hAnsi="Courier New" w:cs="Courier New"/>
+                <w:sz w:val="18"/>
+                <w:szCs w:val="18"/>
+              </w:rPr>
+            </w:pPr>
+            <w:proofErr w:type="spellStart"/>
+            <w:r>
+              <w:rPr>
+                <w:rFonts w:ascii="Courier New" w:hAnsi="Courier New" w:cs="Courier New"/>
+                <w:sz w:val="18"/>
+                <w:szCs w:val="18"/>
+              </w:rPr>
+              <w:t>const</w:t>
+            </w:r>
+            <w:proofErr w:type="spellEnd"/>
+            <w:r>
+              <w:rPr>
+                <w:rFonts w:ascii="Courier New" w:hAnsi="Courier New" w:cs="Courier New"/>
+                <w:sz w:val="18"/>
+                <w:szCs w:val="18"/>
+              </w:rPr>
+              <w:t xml:space="preserve">        127.4792     46.517      2.740      0.006        36.126   218.833</w:t>
+            </w:r>
+          </w:p>
+          <w:p>
+            <w:pPr>
+              <w:spacing w:after="120"/>
+              <w:rPr>
+                <w:rFonts w:ascii="Courier New" w:hAnsi="Courier New" w:cs="Courier New"/>
+                <w:sz w:val="18"/>
+                <w:szCs w:val="18"/>
+              </w:rPr>
+            </w:pPr>
+            <w:r>
+              <w:rPr>
+                <w:rFonts w:ascii="Courier New" w:hAnsi="Courier New" w:cs="Courier New"/>
+                <w:sz w:val="18"/>
+                <w:szCs w:val="18"/>
+              </w:rPr>
+              <w:t>x1             0.7360      0.159      4.626      0.000         0.424     1.048</w:t>
+            </w:r>
+          </w:p>
+          <w:p>
+            <w:pPr>
+              <w:spacing w:after="120"/>
+              <w:rPr>
+                <w:rFonts w:ascii="Courier New" w:hAnsi="Courier New" w:cs="Courier New"/>
+                <w:sz w:val="18"/>
+                <w:szCs w:val="18"/>
+              </w:rPr>
+            </w:pPr>
+            <w:r>
+              <w:rPr>
+                <w:rFonts w:ascii="Courier New" w:hAnsi="Courier New" w:cs="Courier New"/>
+                <w:sz w:val="18"/>
+                <w:szCs w:val="18"/>
+              </w:rPr>
+              <w:t>x2            -0.2563      0.080     -3.211      0.001        -0.413    -0.100</w:t>
+            </w:r>
+          </w:p>
+          <w:p>
+            <w:pPr>
+              <w:spacing w:after="120"/>
+              <w:rPr>
+                <w:rFonts w:ascii="Courier New" w:hAnsi="Courier New" w:cs="Courier New"/>
+                <w:sz w:val="18"/>
+                <w:szCs w:val="18"/>
+              </w:rPr>
+            </w:pPr>
+            <w:r>
+              <w:rPr>
+                <w:rFonts w:ascii="Courier New" w:hAnsi="Courier New" w:cs="Courier New"/>
+                <w:sz w:val="18"/>
+                <w:szCs w:val="18"/>
+              </w:rPr>
+              <w:t>x3           9.89e-05   2.35e-05      4.203      0.000      5.27e-05     0.000</w:t>
+            </w:r>
+          </w:p>
+          <w:p>
+            <w:pPr>
+              <w:spacing w:after="120"/>
+              <w:rPr>
+                <w:rFonts w:ascii="Courier New" w:hAnsi="Courier New" w:cs="Courier New"/>
+                <w:sz w:val="18"/>
+                <w:szCs w:val="18"/>
+              </w:rPr>
+            </w:pPr>
+            <w:r>
+              <w:rPr>
+                <w:rFonts w:ascii="Courier New" w:hAnsi="Courier New" w:cs="Courier New"/>
+                <w:sz w:val="18"/>
+                <w:szCs w:val="18"/>
+              </w:rPr>
+              <w:t>x4         -8.161e-05   3.36e-05     -2.426      0.016        -0.000 -1.56e-05</w:t>
+            </w:r>
+          </w:p>
+          <w:p>
+            <w:pPr>
+              <w:spacing w:after="120"/>
+              <w:rPr>
+                <w:rFonts w:ascii="Courier New" w:hAnsi="Courier New" w:cs="Courier New"/>
+                <w:sz w:val="18"/>
+                <w:szCs w:val="18"/>
+              </w:rPr>
+            </w:pPr>
+            <w:r>
+              <w:rPr>
+                <w:rFonts w:ascii="Courier New" w:hAnsi="Courier New" w:cs="Courier New"/>
+                <w:sz w:val="18"/>
+                <w:szCs w:val="18"/>
+              </w:rPr>
+              <w:t>x5            -0.2852      3.349     -0.085      0.932        -6.862     6.292</w:t>
+            </w:r>
+          </w:p>
+          <w:p>
+            <w:pPr>
+              <w:spacing w:after="120"/>
+              <w:rPr>
+                <w:rFonts w:ascii="Courier New" w:hAnsi="Courier New" w:cs="Courier New"/>
+                <w:sz w:val="18"/>
+                <w:szCs w:val="18"/>
+              </w:rPr>
+            </w:pPr>
+            <w:r>
+              <w:rPr>
+                <w:rFonts w:ascii="Courier New" w:hAnsi="Courier New" w:cs="Courier New"/>
+                <w:sz w:val="18"/>
+                <w:szCs w:val="18"/>
+              </w:rPr>
+              <w:t>==============================================================================</w:t>
+            </w:r>
+          </w:p>
+          <w:p>
+            <w:pPr>
+              <w:spacing w:after="120"/>
+              <w:rPr>
+                <w:rFonts w:ascii="Courier New" w:hAnsi="Courier New" w:cs="Courier New"/>
+                <w:sz w:val="18"/>
+                <w:szCs w:val="18"/>
+              </w:rPr>
+            </w:pPr>
+            <w:r>
+              <w:rPr>
+                <w:rFonts w:ascii="Courier New" w:hAnsi="Courier New" w:cs="Courier New"/>
+                <w:sz w:val="18"/>
+                <w:szCs w:val="18"/>
+              </w:rPr>
+              <w:t>Omnibus:                      719.201   Durbin-Watson:                   2.324</w:t>
+            </w:r>
+          </w:p>
+          <w:p>
+            <w:pPr>
+              <w:spacing w:after="120"/>
+              <w:rPr>
+                <w:rFonts w:ascii="Courier New" w:hAnsi="Courier New" w:cs="Courier New"/>
+                <w:sz w:val="18"/>
+                <w:szCs w:val="18"/>
+              </w:rPr>
+            </w:pPr>
+            <w:proofErr w:type="spellStart"/>
+            <w:r>
+              <w:rPr>
+                <w:rFonts w:ascii="Courier New" w:hAnsi="Courier New" w:cs="Courier New"/>
+                <w:sz w:val="18"/>
+                <w:szCs w:val="18"/>
+              </w:rPr>
+              <w:t>Prob</w:t>
+            </w:r>
+            <w:proofErr w:type="spellEnd"/>
+            <w:r>
+              <w:rPr>
+                <w:rFonts w:ascii="Courier New" w:hAnsi="Courier New" w:cs="Courier New"/>
+                <w:sz w:val="18"/>
+                <w:szCs w:val="18"/>
+              </w:rPr>
+              <w:t xml:space="preserve">(Omnibus):                  0.000   </w:t>
+            </w:r>
+            <w:proofErr w:type="spellStart"/>
+            <w:r>
+              <w:rPr>
+                <w:rFonts w:ascii="Courier New" w:hAnsi="Courier New" w:cs="Courier New"/>
+                <w:sz w:val="18"/>
+                <w:szCs w:val="18"/>
+              </w:rPr>
+              <w:t>Jarque-Bera</w:t>
+            </w:r>
+            <w:proofErr w:type="spellEnd"/>
+            <w:r>
+              <w:rPr>
+                <w:rFonts w:ascii="Courier New" w:hAnsi="Courier New" w:cs="Courier New"/>
+                <w:sz w:val="18"/>
+                <w:szCs w:val="18"/>
+              </w:rPr>
+              <w:t xml:space="preserve"> (JB):           408387.471</w:t>
+            </w:r>
+          </w:p>
+          <w:p>
+            <w:pPr>
+              <w:spacing w:after="120"/>
+              <w:rPr>
+                <w:rFonts w:ascii="Courier New" w:hAnsi="Courier New" w:cs="Courier New"/>
+                <w:sz w:val="18"/>
+                <w:szCs w:val="18"/>
+              </w:rPr>
+            </w:pPr>
+            <w:r>
+              <w:rPr>
+                <w:rFonts w:ascii="Courier New" w:hAnsi="Courier New" w:cs="Courier New"/>
+                <w:sz w:val="18"/>
+                <w:szCs w:val="18"/>
+              </w:rPr>
+              <w:t xml:space="preserve">Skew:                           4.793   </w:t>
+            </w:r>
+            <w:proofErr w:type="spellStart"/>
+            <w:r>
+              <w:rPr>
+                <w:rFonts w:ascii="Courier New" w:hAnsi="Courier New" w:cs="Courier New"/>
+                <w:sz w:val="18"/>
+                <w:szCs w:val="18"/>
+              </w:rPr>
+              <w:t>Prob</w:t>
+            </w:r>
+            <w:proofErr w:type="spellEnd"/>
+            <w:r>
+              <w:rPr>
+                <w:rFonts w:ascii="Courier New" w:hAnsi="Courier New" w:cs="Courier New"/>
+                <w:sz w:val="18"/>
+                <w:szCs w:val="18"/>
+              </w:rPr>
+              <w:t>(JB):                         0.00</w:t>
+            </w:r>
+          </w:p>
+          <w:p>
+            <w:pPr>
+              <w:spacing w:after="120"/>
+              <w:rPr>
+                <w:rFonts w:ascii="Courier New" w:hAnsi="Courier New" w:cs="Courier New"/>
+                <w:sz w:val="18"/>
+                <w:szCs w:val="18"/>
+              </w:rPr>
+            </w:pPr>
+            <w:r>
+              <w:rPr>
+                <w:rFonts w:ascii="Courier New" w:hAnsi="Courier New" w:cs="Courier New"/>
+                <w:sz w:val="18"/>
+                <w:szCs w:val="18"/>
+              </w:rPr>
+              <w:t>Kurtosis:                     128.775   Cond. No.                     9.91e+06</w:t>
+            </w:r>
+          </w:p>
+          <w:p>
+            <w:pPr>
+              <w:spacing w:after="120"/>
+              <w:rPr>
+                <w:rFonts w:ascii="Courier New" w:hAnsi="Courier New" w:cs="Courier New"/>
+                <w:sz w:val="18"/>
+                <w:szCs w:val="18"/>
+              </w:rPr>
+            </w:pPr>
+            <w:r>
+              <w:rPr>
+                <w:rFonts w:ascii="Courier New" w:hAnsi="Courier New" w:cs="Courier New"/>
+                <w:sz w:val="18"/>
+                <w:szCs w:val="18"/>
+              </w:rPr>
+              <w:t>==============================================================================</w:t>
+            </w:r>
+          </w:p>
+          <w:p>
+            <w:pPr>
+              <w:spacing w:after="120"/>
+            </w:pPr>
+          </w:p>
+        </w:tc>
+      </w:tr>
+    </w:tbl>
+    <w:p>
+      <w:pPr>
+        <w:spacing w:after="120"/>
+      </w:pPr>
+      <w:r>
+        <w:t>When looking at the regression results we saw that with these features, there was not a significant im</w:t>
+      </w:r>
+      <w:bookmarkStart w:id="0" w:name="_GoBack"/>
+      <w:bookmarkEnd w:id="0"/>
+      <w:r>
+        <w:t xml:space="preserve">provement in the R-squared error. </w:t>
+      </w:r>
+    </w:p>
+    <w:p>
+      <w:pPr>
+        <w:spacing w:after="120"/>
+        <w:rPr>
+          <w:b/>
+        </w:rPr>
+      </w:pPr>
+    </w:p>
+    <w:p>
+      <w:pPr>
+        <w:spacing w:after="120"/>
+        <w:rPr>
+          <w:b/>
+        </w:rPr>
+      </w:pPr>
+      <w:r>
+        <w:rPr>
+          <w:b/>
+        </w:rPr>
+        <w:t>Analyzing Features Chosen</w:t>
+      </w:r>
+    </w:p>
+    <w:p>
+      <w:pPr>
+        <w:spacing w:after="120"/>
+        <w:jc w:val="center"/>
+      </w:pPr>
+      <w:r>
+        <w:rPr>
+          <w:noProof/>
+        </w:rPr>
+        <w:lastRenderedPageBreak/>
         <w:drawing>
           <wp:inline distT="0" distB="0" distL="0" distR="0">
             <wp:extent cx="4229100" cy="3133725"/>
@@ -1661,7 +2565,7 @@
                     <pic:cNvPicPr/>
                   </pic:nvPicPr>
                   <pic:blipFill rotWithShape="1">
-                    <a:blip r:embed="rId10">
+                    <a:blip r:embed="rId12">
                       <a:extLst>
                         <a:ext uri="{28A0092B-C50C-407E-A947-70E740481C1C}">
                           <a14:useLocalDpi xmlns:a14="http://schemas.microsoft.com/office/drawing/2010/main" val="0"/>
@@ -1720,7 +2624,7 @@
                     <pic:cNvPicPr/>
                   </pic:nvPicPr>
                   <pic:blipFill rotWithShape="1">
-                    <a:blip r:embed="rId11">
+                    <a:blip r:embed="rId13">
                       <a:extLst>
                         <a:ext uri="{28A0092B-C50C-407E-A947-70E740481C1C}">
                           <a14:useLocalDpi xmlns:a14="http://schemas.microsoft.com/office/drawing/2010/main" val="0"/>
@@ -1780,7 +2684,7 @@
                     <pic:cNvPicPr/>
                   </pic:nvPicPr>
                   <pic:blipFill rotWithShape="1">
-                    <a:blip r:embed="rId12">
+                    <a:blip r:embed="rId14">
                       <a:extLst>
                         <a:ext uri="{28A0092B-C50C-407E-A947-70E740481C1C}">
                           <a14:useLocalDpi xmlns:a14="http://schemas.microsoft.com/office/drawing/2010/main" val="0"/>
@@ -2020,23 +2924,15 @@
         <w:rPr>
           <w:b/>
         </w:rPr>
-        <w:t>Testing D</w:t>
-      </w:r>
-      <w:bookmarkStart w:id="0" w:name="_GoBack"/>
-      <w:bookmarkEnd w:id="0"/>
-      <w:r>
-        <w:rPr>
-          <w:b/>
-        </w:rPr>
-        <w:t>ata Results</w:t>
+        <w:t>Testing Data Results</w:t>
       </w:r>
       <w:r>
         <w:t xml:space="preserve"> – Predict the number of tweets in the next hour:</w:t>
       </w:r>
     </w:p>
     <w:sectPr>
-      <w:headerReference w:type="default" r:id="rId13"/>
-      <w:footerReference w:type="default" r:id="rId14"/>
+      <w:headerReference w:type="default" r:id="rId15"/>
+      <w:footerReference w:type="default" r:id="rId16"/>
       <w:pgSz w:w="12240" w:h="15840"/>
       <w:pgMar w:top="1440" w:right="1440" w:bottom="1440" w:left="1440" w:header="720" w:footer="720" w:gutter="0"/>
       <w:cols w:space="720"/>
@@ -2105,7 +3001,7 @@
           <w:rPr>
             <w:noProof/>
           </w:rPr>
-          <w:t>5</w:t>
+          <w:t>7</w:t>
         </w:r>
         <w:r>
           <w:rPr>
@@ -2155,13 +3051,8 @@
     <w:pPr>
       <w:pStyle w:val="Header"/>
     </w:pPr>
-    <w:proofErr w:type="spellStart"/>
     <w:r>
-      <w:t>Sakib</w:t>
-    </w:r>
-    <w:proofErr w:type="spellEnd"/>
-    <w:r>
-      <w:t xml:space="preserve"> Shaikh</w:t>
+      <w:t>Sakib Shaikh</w:t>
     </w:r>
     <w:r>
       <w:t xml:space="preserve">, SID: </w:t>
@@ -2183,8 +3074,13 @@
     </w:r>
     <w:proofErr w:type="spellEnd"/>
     <w:r>
-      <w:t xml:space="preserve"> Shabbir</w:t>
+      <w:t xml:space="preserve"> </w:t>
     </w:r>
+    <w:proofErr w:type="spellStart"/>
+    <w:r>
+      <w:t>Shabbir</w:t>
+    </w:r>
+    <w:proofErr w:type="spellEnd"/>
     <w:r>
       <w:t>, SID: 2037-787-878</w:t>
     </w:r>
@@ -2981,7 +3877,6 @@
       <w:spacing w:line="240" w:lineRule="auto"/>
     </w:pPr>
     <w:tblPr>
-      <w:tblInd w:w="0" w:type="dxa"/>
       <w:tblBorders>
         <w:top w:val="single" w:sz="4" w:space="0" w:color="auto"/>
         <w:left w:val="single" w:sz="4" w:space="0" w:color="auto"/>
@@ -2990,12 +3885,6 @@
         <w:insideH w:val="single" w:sz="4" w:space="0" w:color="auto"/>
         <w:insideV w:val="single" w:sz="4" w:space="0" w:color="auto"/>
       </w:tblBorders>
-      <w:tblCellMar>
-        <w:top w:w="0" w:type="dxa"/>
-        <w:left w:w="108" w:type="dxa"/>
-        <w:bottom w:w="0" w:type="dxa"/>
-        <w:right w:w="108" w:type="dxa"/>
-      </w:tblCellMar>
     </w:tblPr>
   </w:style>
   <w:style w:type="paragraph" w:styleId="ListParagraph">
@@ -3278,7 +4167,7 @@
 </file>
 
 <file path=customXml/itemProps1.xml><?xml version="1.0" encoding="utf-8"?>
-<ds:datastoreItem xmlns:ds="http://schemas.openxmlformats.org/officeDocument/2006/customXml" ds:itemID="{0A549478-65F7-431E-A58A-47DB554FAC6F}">
+<ds:datastoreItem xmlns:ds="http://schemas.openxmlformats.org/officeDocument/2006/customXml" ds:itemID="{79EAD379-EC6E-4AAC-9E37-A2BA8D74A04E}">
   <ds:schemaRefs>
     <ds:schemaRef ds:uri="http://schemas.openxmlformats.org/officeDocument/2006/bibliography"/>
   </ds:schemaRefs>

</xml_diff>